<commit_message>
Interfaces implementadas con funcionalidad
</commit_message>
<xml_diff>
--- a/static/uploads/doc_marcados/nuevo_documento_valeria.docx
+++ b/static/uploads/doc_marcados/nuevo_documento_valeria.docx
@@ -51,7 +51,7 @@
           <w:b/>
           <w:szCs w:val="20"/>
         </w:rPr>
-        <w:t xml:space="preserve">SISTEMA DE ARCHIVOS BASADO EN PLATAFORMA WEB PARA EVITAR LA FILTRACION DE DOCUMENTACION  CONFIDENCIAL  APLICANDO INTELIGENCIA  ARTIFICIAL, EXPRESIONES REGULARES Y </w:t>
+        <w:t xml:space="preserve">SISTEMA DE ARCHIVOS BASADO  EN PLATAFORMA WEB PARA EVITAR LA FILTRACION  DE DOCUMENTACION CONFIDENCIAL APLICANDO INTELIGENCIA ARTIFICIAL,  EXPRESIONES REGULARES Y </w:t>
       </w:r>
       <w:r>
         <w:rPr>
@@ -148,7 +148,7 @@
           <w:sz w:val="24"/>
           <w:szCs w:val="24"/>
         </w:rPr>
-        <w:t>Desarrollar un sistema de archivos de forma que ayude a la empresa  a evitar la filtraci</w:t>
+        <w:t>Desarrollar  un sistema de archivos de forma que ayude a la empresa a evitar la filtraci</w:t>
       </w:r>
       <w:r>
         <w:rPr>
@@ -220,7 +220,7 @@
           <w:sz w:val="24"/>
           <w:szCs w:val="24"/>
         </w:rPr>
-        <w:t xml:space="preserve"> otros. Haciendo uso de marcado esteganogr</w:t>
+        <w:t xml:space="preserve"> otros. Haciendo  uso de marcado esteganogr</w:t>
       </w:r>
       <w:r>
         <w:rPr>
@@ -238,7 +238,7 @@
           <w:sz w:val="24"/>
           <w:szCs w:val="24"/>
         </w:rPr>
-        <w:t>fico en los documentos  de forma que se pueda identificar al personal que realizo la filtraci</w:t>
+        <w:t>fico en los documentos de forma que se pueda identificar al personal que realizo la filtraci</w:t>
       </w:r>
       <w:r>
         <w:rPr>
@@ -435,7 +435,7 @@
           <w:sz w:val="24"/>
           <w:szCs w:val="24"/>
         </w:rPr>
-        <w:t>ginas de los documentos filtrados  puedan ser identificados por el mismo sistema, ya sea si estos son manipulados  en formato digital o en formato f</w:t>
+        <w:t>ginas de los documentos filtrados puedan ser identificados por el mismo sistema,  ya sea si estos son manipulados en formato digital o en formato f</w:t>
       </w:r>
       <w:r>
         <w:rPr>
@@ -489,7 +489,7 @@
           <w:sz w:val="24"/>
           <w:szCs w:val="24"/>
         </w:rPr>
-        <w:t>gina para que el sistema pueda identificar la procedencia del documento filtrado previamente marcado por el sistema. El marcado esteganogr</w:t>
+        <w:t>gina para que el sistema pueda identificar la procedencia  del documento filtrado previamente marcado por el sistema. El marcado esteganogr</w:t>
       </w:r>
       <w:r>
         <w:rPr>
@@ -525,7 +525,7 @@
           <w:sz w:val="24"/>
           <w:szCs w:val="24"/>
         </w:rPr>
-        <w:t xml:space="preserve"> en el documento incluso si este es impreso  y manipulado de forma f</w:t>
+        <w:t xml:space="preserve"> en el documento incluso  si este es impreso y manipulado de forma f</w:t>
       </w:r>
       <w:r>
         <w:rPr>
@@ -578,7 +578,7 @@
           <w:sz w:val="24"/>
           <w:szCs w:val="24"/>
         </w:rPr>
-        <w:t>Para que el sistema pueda identificar la procedencia de cualquier documentaci</w:t>
+        <w:t>Para que el sistema pueda  identificar la procedencia  de cualquier documentaci</w:t>
       </w:r>
       <w:r>
         <w:rPr>
@@ -632,7 +632,7 @@
           <w:sz w:val="24"/>
           <w:szCs w:val="24"/>
         </w:rPr>
-        <w:t>a en forma to JPG o el mismo documento en forma to PDF, el sistema evaluara la informa ci</w:t>
+        <w:t>a en formato JPG o el mismo documento en formato PDF, el sistema evaluara la informaci</w:t>
       </w:r>
       <w:r>
         <w:rPr>
@@ -650,7 +650,7 @@
           <w:sz w:val="24"/>
           <w:szCs w:val="24"/>
         </w:rPr>
-        <w:t>n obtenida  haciendo uso de inteligencia  artificial, expresiones regulares y esteganograf</w:t>
+        <w:t>n obtenida haciendo uso de inteligencia artificial,  expresiones regulares y esteganograf</w:t>
       </w:r>
       <w:r>
         <w:rPr>
@@ -668,7 +668,7 @@
           <w:sz w:val="24"/>
           <w:szCs w:val="24"/>
         </w:rPr>
-        <w:t>a. De esta forma  evitar la filtraci</w:t>
+        <w:t>a. De esta forma evitar la filtraci</w:t>
       </w:r>
       <w:r>
         <w:rPr>

</xml_diff>